<commit_message>
Worked on code to check data presence
</commit_message>
<xml_diff>
--- a/docs/20240119-renaming.docx
+++ b/docs/20240119-renaming.docx
@@ -1,6 +1,6 @@
 
 <file path=word/document.xml><?xml version="1.0" encoding="utf-8"?>
-<w:document xmlns:wpc="http://schemas.microsoft.com/office/word/2010/wordprocessingCanvas" xmlns:cx="http://schemas.microsoft.com/office/drawing/2014/chartex" xmlns:cx1="http://schemas.microsoft.com/office/drawing/2015/9/8/chartex" xmlns:cx2="http://schemas.microsoft.com/office/drawing/2015/10/21/chartex" xmlns:cx3="http://schemas.microsoft.com/office/drawing/2016/5/9/chartex" xmlns:cx4="http://schemas.microsoft.com/office/drawing/2016/5/10/chartex" xmlns:cx5="http://schemas.microsoft.com/office/drawing/2016/5/11/chartex" xmlns:cx6="http://schemas.microsoft.com/office/drawing/2016/5/12/chartex" xmlns:cx7="http://schemas.microsoft.com/office/drawing/2016/5/13/chartex" xmlns:cx8="http://schemas.microsoft.com/office/drawing/2016/5/14/chartex" xmlns:mc="http://schemas.openxmlformats.org/markup-compatibility/2006" xmlns:aink="http://schemas.microsoft.com/office/drawing/2016/ink" xmlns:am3d="http://schemas.microsoft.com/office/drawing/2017/model3d" xmlns:o="urn:schemas-microsoft-com:office:office" xmlns:oel="http://schemas.microsoft.com/office/2019/extlst" xmlns:r="http://schemas.openxmlformats.org/officeDocument/2006/relationships" xmlns:m="http://schemas.openxmlformats.org/officeDocument/2006/math" xmlns:v="urn:schemas-microsoft-com:vml" xmlns:wp14="http://schemas.microsoft.com/office/word/2010/wordprocessingDrawing" xmlns:wp="http://schemas.openxmlformats.org/drawingml/2006/wordprocessingDrawing" xmlns:w10="urn:schemas-microsoft-com:office:word" xmlns:w="http://schemas.openxmlformats.org/wordprocessingml/2006/main" xmlns:w14="http://schemas.microsoft.com/office/word/2010/wordml" xmlns:w15="http://schemas.microsoft.com/office/word/2012/wordml" xmlns:w16cex="http://schemas.microsoft.com/office/word/2018/wordml/cex" xmlns:w16cid="http://schemas.microsoft.com/office/word/2016/wordml/cid" xmlns:w16="http://schemas.microsoft.com/office/word/2018/wordml" xmlns:w16sdtdh="http://schemas.microsoft.com/office/word/2020/wordml/sdtdatahash" xmlns:w16se="http://schemas.microsoft.com/office/word/2015/wordml/symex" xmlns:wpg="http://schemas.microsoft.com/office/word/2010/wordprocessingGroup" xmlns:wpi="http://schemas.microsoft.com/office/word/2010/wordprocessingInk" xmlns:wne="http://schemas.microsoft.com/office/word/2006/wordml" xmlns:wps="http://schemas.microsoft.com/office/word/2010/wordprocessingShape" mc:Ignorable="w14 w15 w16se w16cid w16 w16cex w16sdtdh wp14">
+<w:document xmlns:wpc="http://schemas.microsoft.com/office/word/2010/wordprocessingCanvas" xmlns:cx="http://schemas.microsoft.com/office/drawing/2014/chartex" xmlns:cx1="http://schemas.microsoft.com/office/drawing/2015/9/8/chartex" xmlns:mc="http://schemas.openxmlformats.org/markup-compatibility/2006" xmlns:o="urn:schemas-microsoft-com:office:office" xmlns:r="http://schemas.openxmlformats.org/officeDocument/2006/relationships" xmlns:m="http://schemas.openxmlformats.org/officeDocument/2006/math" xmlns:v="urn:schemas-microsoft-com:vml" xmlns:wp14="http://schemas.microsoft.com/office/word/2010/wordprocessingDrawing" xmlns:wp="http://schemas.openxmlformats.org/drawingml/2006/wordprocessingDrawing" xmlns:w10="urn:schemas-microsoft-com:office:word" xmlns:w="http://schemas.openxmlformats.org/wordprocessingml/2006/main" xmlns:w14="http://schemas.microsoft.com/office/word/2010/wordml" xmlns:w15="http://schemas.microsoft.com/office/word/2012/wordml" xmlns:w16se="http://schemas.microsoft.com/office/word/2015/wordml/symex" xmlns:wpg="http://schemas.microsoft.com/office/word/2010/wordprocessingGroup" xmlns:wpi="http://schemas.microsoft.com/office/word/2010/wordprocessingInk" xmlns:wne="http://schemas.microsoft.com/office/word/2006/wordml" xmlns:wps="http://schemas.microsoft.com/office/word/2010/wordprocessingShape" mc:Ignorable="w14 w15 w16se wp14">
   <w:body>
     <w:p>
       <w:pPr>
@@ -74,33 +74,50 @@
           <w:highlight w:val="lightGray"/>
           <w:lang w:val="en-US"/>
         </w:rPr>
-        <w:t>\data\</w:t>
+        <w:t>\</w:t>
       </w:r>
       <w:r>
         <w:rPr>
           <w:highlight w:val="lightGray"/>
           <w:lang w:val="en-US"/>
         </w:rPr>
-        <w:t>[studyname]</w:t>
+        <w:t>General - ICITOP\data cleaning\</w:t>
       </w:r>
       <w:r>
         <w:rPr>
           <w:highlight w:val="lightGray"/>
           <w:lang w:val="en-US"/>
         </w:rPr>
-        <w:t>\2.data-checks</w:t>
-      </w:r>
-      <w:r>
-        <w:rPr>
+        <w:t>studies\</w:t>
+      </w:r>
+      <w:r>
+        <w:rPr>
+          <w:highlight w:val="lightGray"/>
           <w:lang w:val="en-US"/>
         </w:rPr>
         <w:t xml:space="preserve"> </w:t>
       </w:r>
       <w:r>
         <w:rPr>
-          <w:lang w:val="en-US"/>
-        </w:rPr>
-        <w:t xml:space="preserve">  </w:t>
+          <w:highlight w:val="lightGray"/>
+          <w:lang w:val="en-US"/>
+        </w:rPr>
+        <w:t>[</w:t>
+      </w:r>
+      <w:proofErr w:type="spellStart"/>
+      <w:r>
+        <w:rPr>
+          <w:highlight w:val="lightGray"/>
+          <w:lang w:val="en-US"/>
+        </w:rPr>
+        <w:t>studyname</w:t>
+      </w:r>
+      <w:proofErr w:type="spellEnd"/>
+      <w:r>
+        <w:rPr>
+          <w:lang w:val="en-US"/>
+        </w:rPr>
+        <w:t xml:space="preserve"> </w:t>
       </w:r>
     </w:p>
     <w:p>
@@ -127,6 +144,7 @@
         </w:rPr>
         <w:t xml:space="preserve">pen the </w:t>
       </w:r>
+      <w:proofErr w:type="spellStart"/>
       <w:r>
         <w:rPr>
           <w:u w:val="single"/>
@@ -134,6 +152,7 @@
         </w:rPr>
         <w:t>renamefile</w:t>
       </w:r>
+      <w:proofErr w:type="spellEnd"/>
       <w:r>
         <w:rPr>
           <w:lang w:val="en-US"/>
@@ -145,21 +164,23 @@
           <w:highlight w:val="lightGray"/>
           <w:lang w:val="en-US"/>
         </w:rPr>
-        <w:t>1_rename_</w:t>
-      </w:r>
+        <w:t>1_rename_[</w:t>
+      </w:r>
+      <w:proofErr w:type="spellStart"/>
       <w:r>
         <w:rPr>
           <w:highlight w:val="lightGray"/>
           <w:lang w:val="en-US"/>
         </w:rPr>
-        <w:t>[studyname]</w:t>
-      </w:r>
+        <w:t>studyname</w:t>
+      </w:r>
+      <w:proofErr w:type="spellEnd"/>
       <w:r>
         <w:rPr>
           <w:highlight w:val="lightGray"/>
           <w:lang w:val="en-US"/>
         </w:rPr>
-        <w:t>_filled</w:t>
+        <w:t>]_filled</w:t>
       </w:r>
       <w:r>
         <w:rPr>
@@ -268,23 +289,19 @@
         </w:rPr>
         <w:t xml:space="preserve"> </w:t>
       </w:r>
-      <w:r>
-        <w:rPr>
-          <w:lang w:val="en-US"/>
-        </w:rPr>
-        <w:t>n</w:t>
-      </w:r>
-      <w:r>
-        <w:rPr>
-          <w:lang w:val="en-US"/>
-        </w:rPr>
-        <w:t>e</w:t>
-      </w:r>
-      <w:r>
-        <w:rPr>
-          <w:lang w:val="en-US"/>
-        </w:rPr>
-        <w:t xml:space="preserve">w_name </w:t>
+      <w:proofErr w:type="spellStart"/>
+      <w:r>
+        <w:rPr>
+          <w:lang w:val="en-US"/>
+        </w:rPr>
+        <w:t>new_name</w:t>
+      </w:r>
+      <w:proofErr w:type="spellEnd"/>
+      <w:r>
+        <w:rPr>
+          <w:lang w:val="en-US"/>
+        </w:rPr>
+        <w:t xml:space="preserve"> </w:t>
       </w:r>
       <w:r>
         <w:rPr>
@@ -369,13 +386,27 @@
         <w:rPr>
           <w:lang w:val="en-US"/>
         </w:rPr>
-        <w:t xml:space="preserve"> value</w:t>
-      </w:r>
-      <w:r>
-        <w:rPr>
-          <w:lang w:val="en-US"/>
-        </w:rPr>
-        <w:t>_labels columns may contain a lot of info that makes the rest of the columns unreadable. Select the columns one by one and click on Wrap text.</w:t>
+        <w:t xml:space="preserve"> </w:t>
+      </w:r>
+      <w:proofErr w:type="spellStart"/>
+      <w:r>
+        <w:rPr>
+          <w:lang w:val="en-US"/>
+        </w:rPr>
+        <w:t>value</w:t>
+      </w:r>
+      <w:r>
+        <w:rPr>
+          <w:lang w:val="en-US"/>
+        </w:rPr>
+        <w:t>_labels</w:t>
+      </w:r>
+      <w:proofErr w:type="spellEnd"/>
+      <w:r>
+        <w:rPr>
+          <w:lang w:val="en-US"/>
+        </w:rPr>
+        <w:t xml:space="preserve"> columns may contain a lot of info that makes the rest of the columns unreadable. Select the columns one by one and click on Wrap text.</w:t>
       </w:r>
     </w:p>
     <w:p>
@@ -489,7 +520,21 @@
           <w:highlight w:val="lightGray"/>
           <w:lang w:val="en-US"/>
         </w:rPr>
-        <w:t>\docs</w:t>
+        <w:t>\</w:t>
+      </w:r>
+      <w:r>
+        <w:rPr>
+          <w:highlight w:val="lightGray"/>
+          <w:lang w:val="en-US"/>
+        </w:rPr>
+        <w:t>General - ICITOP\data cleaning\</w:t>
+      </w:r>
+      <w:r>
+        <w:rPr>
+          <w:highlight w:val="lightGray"/>
+          <w:lang w:val="en-US"/>
+        </w:rPr>
+        <w:t>docs</w:t>
       </w:r>
     </w:p>
     <w:p>
@@ -521,20 +566,38 @@
         <w:rPr>
           <w:lang w:val="en-US"/>
         </w:rPr>
-        <w:t xml:space="preserve"> provided by the study. You can find this in </w:t>
-      </w:r>
-      <w:r>
-        <w:rPr>
-          <w:lang w:val="en-US"/>
-        </w:rPr>
-        <w:t xml:space="preserve">folder: </w:t>
+        <w:t xml:space="preserve"> provided by the study. </w:t>
+      </w:r>
+      <w:bookmarkStart w:id="0" w:name="_GoBack"/>
+      <w:bookmarkEnd w:id="0"/>
+      <w:r>
+        <w:rPr>
+          <w:lang w:val="en-US"/>
+        </w:rPr>
+        <w:t xml:space="preserve">You can find this in folder: </w:t>
       </w:r>
       <w:r>
         <w:rPr>
           <w:highlight w:val="lightGray"/>
           <w:lang w:val="en-US"/>
         </w:rPr>
-        <w:t>\data\[studyname]\2.data-checks</w:t>
+        <w:t>\data\[</w:t>
+      </w:r>
+      <w:proofErr w:type="spellStart"/>
+      <w:r>
+        <w:rPr>
+          <w:highlight w:val="lightGray"/>
+          <w:lang w:val="en-US"/>
+        </w:rPr>
+        <w:t>studyname</w:t>
+      </w:r>
+      <w:proofErr w:type="spellEnd"/>
+      <w:r>
+        <w:rPr>
+          <w:highlight w:val="lightGray"/>
+          <w:lang w:val="en-US"/>
+        </w:rPr>
+        <w:t>]\2.data-checks</w:t>
       </w:r>
       <w:r>
         <w:rPr>
@@ -559,7 +622,21 @@
         <w:rPr>
           <w:lang w:val="en-US"/>
         </w:rPr>
-        <w:t>Open the excel files with columnnames and variables in their names.</w:t>
+        <w:t xml:space="preserve">Open the excel files with </w:t>
+      </w:r>
+      <w:proofErr w:type="spellStart"/>
+      <w:r>
+        <w:rPr>
+          <w:lang w:val="en-US"/>
+        </w:rPr>
+        <w:t>columnnames</w:t>
+      </w:r>
+      <w:proofErr w:type="spellEnd"/>
+      <w:r>
+        <w:rPr>
+          <w:lang w:val="en-US"/>
+        </w:rPr>
+        <w:t xml:space="preserve"> and variables in their names.</w:t>
       </w:r>
     </w:p>
     <w:p>
@@ -574,6 +651,7 @@
           <w:lang w:val="en-US"/>
         </w:rPr>
       </w:pPr>
+      <w:proofErr w:type="spellStart"/>
       <w:r>
         <w:rPr>
           <w:u w:val="single"/>
@@ -581,12 +659,14 @@
         </w:rPr>
         <w:t>Columnnames</w:t>
       </w:r>
+      <w:proofErr w:type="spellEnd"/>
       <w:r>
         <w:rPr>
           <w:lang w:val="en-US"/>
         </w:rPr>
         <w:t xml:space="preserve"> provides you with the options for each of the columns in the </w:t>
       </w:r>
+      <w:proofErr w:type="spellStart"/>
       <w:r>
         <w:rPr>
           <w:lang w:val="en-US"/>
@@ -599,6 +679,7 @@
         </w:rPr>
         <w:t>enamefile</w:t>
       </w:r>
+      <w:proofErr w:type="spellEnd"/>
     </w:p>
     <w:p>
       <w:pPr>
@@ -629,8 +710,30 @@
         <w:rPr>
           <w:lang w:val="en-US"/>
         </w:rPr>
-        <w:t xml:space="preserve"> the names for column name_construct in the renamefile</w:t>
-      </w:r>
+        <w:t xml:space="preserve"> the names for column </w:t>
+      </w:r>
+      <w:proofErr w:type="spellStart"/>
+      <w:r>
+        <w:rPr>
+          <w:lang w:val="en-US"/>
+        </w:rPr>
+        <w:t>name_construct</w:t>
+      </w:r>
+      <w:proofErr w:type="spellEnd"/>
+      <w:r>
+        <w:rPr>
+          <w:lang w:val="en-US"/>
+        </w:rPr>
+        <w:t xml:space="preserve"> in the </w:t>
+      </w:r>
+      <w:proofErr w:type="spellStart"/>
+      <w:r>
+        <w:rPr>
+          <w:lang w:val="en-US"/>
+        </w:rPr>
+        <w:t>renamefile</w:t>
+      </w:r>
+      <w:proofErr w:type="spellEnd"/>
     </w:p>
     <w:p>
       <w:pPr>
@@ -730,7 +833,21 @@
         <w:rPr>
           <w:lang w:val="en-US"/>
         </w:rPr>
-        <w:t xml:space="preserve">: use the columnnames instructions </w:t>
+        <w:t xml:space="preserve">: use the </w:t>
+      </w:r>
+      <w:proofErr w:type="spellStart"/>
+      <w:r>
+        <w:rPr>
+          <w:lang w:val="en-US"/>
+        </w:rPr>
+        <w:t>columnnames</w:t>
+      </w:r>
+      <w:proofErr w:type="spellEnd"/>
+      <w:r>
+        <w:rPr>
+          <w:lang w:val="en-US"/>
+        </w:rPr>
+        <w:t xml:space="preserve"> instructions </w:t>
       </w:r>
     </w:p>
     <w:p>
@@ -755,8 +872,16 @@
         <w:rPr>
           <w:lang w:val="en-US"/>
         </w:rPr>
-        <w:t xml:space="preserve"> new_name</w:t>
-      </w:r>
+        <w:t xml:space="preserve"> </w:t>
+      </w:r>
+      <w:proofErr w:type="spellStart"/>
+      <w:r>
+        <w:rPr>
+          <w:lang w:val="en-US"/>
+        </w:rPr>
+        <w:t>new_name</w:t>
+      </w:r>
+      <w:proofErr w:type="spellEnd"/>
       <w:r>
         <w:rPr>
           <w:lang w:val="en-US"/>
@@ -950,7 +1075,7 @@
 </file>
 
 <file path=word/numbering.xml><?xml version="1.0" encoding="utf-8"?>
-<w:numbering xmlns:wpc="http://schemas.microsoft.com/office/word/2010/wordprocessingCanvas" xmlns:cx="http://schemas.microsoft.com/office/drawing/2014/chartex" xmlns:cx1="http://schemas.microsoft.com/office/drawing/2015/9/8/chartex" xmlns:cx2="http://schemas.microsoft.com/office/drawing/2015/10/21/chartex" xmlns:cx3="http://schemas.microsoft.com/office/drawing/2016/5/9/chartex" xmlns:cx4="http://schemas.microsoft.com/office/drawing/2016/5/10/chartex" xmlns:cx5="http://schemas.microsoft.com/office/drawing/2016/5/11/chartex" xmlns:cx6="http://schemas.microsoft.com/office/drawing/2016/5/12/chartex" xmlns:cx7="http://schemas.microsoft.com/office/drawing/2016/5/13/chartex" xmlns:cx8="http://schemas.microsoft.com/office/drawing/2016/5/14/chartex" xmlns:mc="http://schemas.openxmlformats.org/markup-compatibility/2006" xmlns:aink="http://schemas.microsoft.com/office/drawing/2016/ink" xmlns:am3d="http://schemas.microsoft.com/office/drawing/2017/model3d" xmlns:o="urn:schemas-microsoft-com:office:office" xmlns:oel="http://schemas.microsoft.com/office/2019/extlst" xmlns:r="http://schemas.openxmlformats.org/officeDocument/2006/relationships" xmlns:m="http://schemas.openxmlformats.org/officeDocument/2006/math" xmlns:v="urn:schemas-microsoft-com:vml" xmlns:wp14="http://schemas.microsoft.com/office/word/2010/wordprocessingDrawing" xmlns:wp="http://schemas.openxmlformats.org/drawingml/2006/wordprocessingDrawing" xmlns:w10="urn:schemas-microsoft-com:office:word" xmlns:w="http://schemas.openxmlformats.org/wordprocessingml/2006/main" xmlns:w14="http://schemas.microsoft.com/office/word/2010/wordml" xmlns:w15="http://schemas.microsoft.com/office/word/2012/wordml" xmlns:w16cex="http://schemas.microsoft.com/office/word/2018/wordml/cex" xmlns:w16cid="http://schemas.microsoft.com/office/word/2016/wordml/cid" xmlns:w16="http://schemas.microsoft.com/office/word/2018/wordml" xmlns:w16sdtdh="http://schemas.microsoft.com/office/word/2020/wordml/sdtdatahash" xmlns:w16se="http://schemas.microsoft.com/office/word/2015/wordml/symex" xmlns:wpg="http://schemas.microsoft.com/office/word/2010/wordprocessingGroup" xmlns:wpi="http://schemas.microsoft.com/office/word/2010/wordprocessingInk" xmlns:wne="http://schemas.microsoft.com/office/word/2006/wordml" xmlns:wps="http://schemas.microsoft.com/office/word/2010/wordprocessingShape" mc:Ignorable="w14 w15 w16se w16cid w16 w16cex w16sdtdh wp14">
+<w:numbering xmlns:wpc="http://schemas.microsoft.com/office/word/2010/wordprocessingCanvas" xmlns:cx="http://schemas.microsoft.com/office/drawing/2014/chartex" xmlns:cx1="http://schemas.microsoft.com/office/drawing/2015/9/8/chartex" xmlns:mc="http://schemas.openxmlformats.org/markup-compatibility/2006" xmlns:o="urn:schemas-microsoft-com:office:office" xmlns:r="http://schemas.openxmlformats.org/officeDocument/2006/relationships" xmlns:m="http://schemas.openxmlformats.org/officeDocument/2006/math" xmlns:v="urn:schemas-microsoft-com:vml" xmlns:wp14="http://schemas.microsoft.com/office/word/2010/wordprocessingDrawing" xmlns:wp="http://schemas.openxmlformats.org/drawingml/2006/wordprocessingDrawing" xmlns:w10="urn:schemas-microsoft-com:office:word" xmlns:w="http://schemas.openxmlformats.org/wordprocessingml/2006/main" xmlns:w14="http://schemas.microsoft.com/office/word/2010/wordml" xmlns:w15="http://schemas.microsoft.com/office/word/2012/wordml" xmlns:w16se="http://schemas.microsoft.com/office/word/2015/wordml/symex" xmlns:wpg="http://schemas.microsoft.com/office/word/2010/wordprocessingGroup" xmlns:wpi="http://schemas.microsoft.com/office/word/2010/wordprocessingInk" xmlns:wne="http://schemas.microsoft.com/office/word/2006/wordml" xmlns:wps="http://schemas.microsoft.com/office/word/2010/wordprocessingShape" mc:Ignorable="w14 w15 w16se wp14">
   <w:abstractNum w:abstractNumId="0" w15:restartNumberingAfterBreak="0">
     <w:nsid w:val="43123A19"/>
     <w:multiLevelType w:val="hybridMultilevel"/>
@@ -1301,23 +1426,23 @@
       </w:pPr>
     </w:lvl>
   </w:abstractNum>
-  <w:num w:numId="1" w16cid:durableId="231040246">
+  <w:num w:numId="1">
     <w:abstractNumId w:val="2"/>
   </w:num>
-  <w:num w:numId="2" w16cid:durableId="977685948">
+  <w:num w:numId="2">
     <w:abstractNumId w:val="0"/>
   </w:num>
-  <w:num w:numId="3" w16cid:durableId="1929919126">
+  <w:num w:numId="3">
     <w:abstractNumId w:val="1"/>
   </w:num>
-  <w:num w:numId="4" w16cid:durableId="777674642">
+  <w:num w:numId="4">
     <w:abstractNumId w:val="3"/>
   </w:num>
 </w:numbering>
 </file>
 
 <file path=word/styles.xml><?xml version="1.0" encoding="utf-8"?>
-<w:styles xmlns:mc="http://schemas.openxmlformats.org/markup-compatibility/2006" xmlns:r="http://schemas.openxmlformats.org/officeDocument/2006/relationships" xmlns:w="http://schemas.openxmlformats.org/wordprocessingml/2006/main" xmlns:w14="http://schemas.microsoft.com/office/word/2010/wordml" xmlns:w15="http://schemas.microsoft.com/office/word/2012/wordml" xmlns:w16cex="http://schemas.microsoft.com/office/word/2018/wordml/cex" xmlns:w16cid="http://schemas.microsoft.com/office/word/2016/wordml/cid" xmlns:w16="http://schemas.microsoft.com/office/word/2018/wordml" xmlns:w16sdtdh="http://schemas.microsoft.com/office/word/2020/wordml/sdtdatahash" xmlns:w16se="http://schemas.microsoft.com/office/word/2015/wordml/symex" mc:Ignorable="w14 w15 w16se w16cid w16 w16cex w16sdtdh">
+<w:styles xmlns:mc="http://schemas.openxmlformats.org/markup-compatibility/2006" xmlns:r="http://schemas.openxmlformats.org/officeDocument/2006/relationships" xmlns:w="http://schemas.openxmlformats.org/wordprocessingml/2006/main" xmlns:w14="http://schemas.microsoft.com/office/word/2010/wordml" xmlns:w15="http://schemas.microsoft.com/office/word/2012/wordml" xmlns:w16se="http://schemas.microsoft.com/office/word/2015/wordml/symex" mc:Ignorable="w14 w15 w16se">
   <w:docDefaults>
     <w:rPrDefault>
       <w:rPr>
@@ -1333,7 +1458,7 @@
       </w:pPr>
     </w:pPrDefault>
   </w:docDefaults>
-  <w:latentStyles w:defLockedState="0" w:defUIPriority="99" w:defSemiHidden="0" w:defUnhideWhenUsed="0" w:defQFormat="0" w:count="376">
+  <w:latentStyles w:defLockedState="0" w:defUIPriority="99" w:defSemiHidden="0" w:defUnhideWhenUsed="0" w:defQFormat="0" w:count="371">
     <w:lsdException w:name="Normal" w:uiPriority="0" w:qFormat="1"/>
     <w:lsdException w:name="heading 1" w:uiPriority="9" w:qFormat="1"/>
     <w:lsdException w:name="heading 2" w:semiHidden="1" w:uiPriority="9" w:unhideWhenUsed="1" w:qFormat="1"/>
@@ -1705,11 +1830,6 @@
     <w:lsdException w:name="List Table 5 Dark Accent 6" w:uiPriority="50"/>
     <w:lsdException w:name="List Table 6 Colorful Accent 6" w:uiPriority="51"/>
     <w:lsdException w:name="List Table 7 Colorful Accent 6" w:uiPriority="52"/>
-    <w:lsdException w:name="Mention" w:semiHidden="1" w:unhideWhenUsed="1"/>
-    <w:lsdException w:name="Smart Hyperlink" w:semiHidden="1" w:unhideWhenUsed="1"/>
-    <w:lsdException w:name="Hashtag" w:semiHidden="1" w:unhideWhenUsed="1"/>
-    <w:lsdException w:name="Unresolved Mention" w:semiHidden="1" w:unhideWhenUsed="1"/>
-    <w:lsdException w:name="Smart Link" w:semiHidden="1" w:unhideWhenUsed="1"/>
   </w:latentStyles>
   <w:style w:type="paragraph" w:default="1" w:styleId="Normal">
     <w:name w:val="Normal"/>

</xml_diff>